<commit_message>
Small changes to the documentation.
</commit_message>
<xml_diff>
--- a/Dokumentáció.docx
+++ b/Dokumentáció.docx
@@ -42,6 +42,9 @@
     </w:p>
     <w:p>
       <w:r>
+        <w:rPr>
+          <w:noProof/>
+        </w:rPr>
         <w:drawing>
           <wp:inline distT="0" distB="0" distL="0" distR="0" wp14:anchorId="4E258A0D" wp14:editId="136AD6A5">
             <wp:extent cx="5760720" cy="5742305"/>
@@ -199,6 +202,9 @@
     </w:p>
     <w:p>
       <w:r>
+        <w:rPr>
+          <w:noProof/>
+        </w:rPr>
         <w:drawing>
           <wp:inline distT="0" distB="0" distL="0" distR="0" wp14:anchorId="0C8560C5" wp14:editId="48E6A043">
             <wp:extent cx="5760720" cy="5694045"/>
@@ -461,10 +467,7 @@
         </w:numPr>
       </w:pPr>
       <w:r>
-        <w:t>Y</w:t>
-      </w:r>
-      <w:r>
-        <w:t xml:space="preserve"> pozíció a robotkar gyökér koordináta rendszeréhez képest</w:t>
+        <w:t>Y pozíció a robotkar gyökér koordináta rendszeréhez képest</w:t>
       </w:r>
     </w:p>
     <w:p>
@@ -504,10 +507,10 @@
       <w:r>
         <w:lastRenderedPageBreak/>
         <w:drawing>
-          <wp:inline distT="0" distB="0" distL="0" distR="0" wp14:anchorId="70F67745" wp14:editId="0F9B2321">
-            <wp:extent cx="5760720" cy="5712460"/>
-            <wp:effectExtent l="0" t="0" r="0" b="2540"/>
-            <wp:docPr id="3" name="Kép 3"/>
+          <wp:inline distT="0" distB="0" distL="0" distR="0" wp14:anchorId="69952F19" wp14:editId="1F90EF36">
+            <wp:extent cx="5760720" cy="5724525"/>
+            <wp:effectExtent l="0" t="0" r="0" b="9525"/>
+            <wp:docPr id="4" name="Kép 4"/>
             <wp:cNvGraphicFramePr>
               <a:graphicFrameLocks xmlns:a="http://schemas.openxmlformats.org/drawingml/2006/main" noChangeAspect="1"/>
             </wp:cNvGraphicFramePr>
@@ -527,7 +530,7 @@
                   <pic:spPr>
                     <a:xfrm>
                       <a:off x="0" y="0"/>
-                      <a:ext cx="5760720" cy="5712460"/>
+                      <a:ext cx="5760720" cy="5724525"/>
                     </a:xfrm>
                     <a:prstGeom prst="rect">
                       <a:avLst/>
@@ -540,26 +543,49 @@
         </w:drawing>
       </w:r>
     </w:p>
+    <w:p>
+      <w:r>
+        <w:t xml:space="preserve">Található még egy </w:t>
+      </w:r>
+      <w:proofErr w:type="spellStart"/>
+      <w:r>
+        <w:rPr>
+          <w:b/>
+          <w:i/>
+        </w:rPr>
+        <w:t>Delete</w:t>
+      </w:r>
+      <w:proofErr w:type="spellEnd"/>
+      <w:r>
+        <w:rPr>
+          <w:b/>
+          <w:i/>
+        </w:rPr>
+        <w:t xml:space="preserve"> </w:t>
+      </w:r>
+      <w:r>
+        <w:t>gomb a táblázat fejléce mellett, ez a kiíratott adatok törlésére szolgál.</w:t>
+      </w:r>
+    </w:p>
     <w:p/>
-    <w:p>
-      <w:r>
-        <w:t>Készítette: Tóth Csongor Gábor</w:t>
-      </w:r>
-    </w:p>
-    <w:p>
-      <w:proofErr w:type="spellStart"/>
-      <w:r>
-        <w:t>Neptun</w:t>
-      </w:r>
-      <w:proofErr w:type="spellEnd"/>
-      <w:r>
-        <w:t xml:space="preserve"> kód: ADFVYM</w:t>
-      </w:r>
-    </w:p>
     <w:p>
       <w:bookmarkStart w:id="0" w:name="_GoBack"/>
       <w:bookmarkEnd w:id="0"/>
-    </w:p>
+      <w:r>
+        <w:t>Készítette: Tóth Csongor Gábor</w:t>
+      </w:r>
+    </w:p>
+    <w:p>
+      <w:proofErr w:type="spellStart"/>
+      <w:r>
+        <w:t>Neptun</w:t>
+      </w:r>
+      <w:proofErr w:type="spellEnd"/>
+      <w:r>
+        <w:t xml:space="preserve"> kód: ADFVYM</w:t>
+      </w:r>
+    </w:p>
+    <w:p/>
     <w:sectPr>
       <w:pgSz w:w="11906" w:h="16838"/>
       <w:pgMar w:top="1417" w:right="1417" w:bottom="1417" w:left="1417" w:header="708" w:footer="708" w:gutter="0"/>

</xml_diff>